<commit_message>
Added simple_synthesis.py as a template for syntheses using the pycont library. Updated the SI for clarity.
</commit_message>
<xml_diff>
--- a/Robotic Synthesis of Aspirin SI.docx
+++ b/Robotic Synthesis of Aspirin SI.docx
@@ -79,19 +79,8 @@
           <w:sz w:val="24"/>
           <w:szCs w:val="24"/>
         </w:rPr>
-        <w:t xml:space="preserve"> an undergraduate </w:t>
-      </w:r>
-      <w:proofErr w:type="gramStart"/>
-      <w:r>
-        <w:rPr>
-          <w:rFonts w:ascii="Times New Roman" w:hAnsi="Times New Roman" w:cs="Times New Roman"/>
-          <w:b/>
-          <w:sz w:val="24"/>
-          <w:szCs w:val="24"/>
-        </w:rPr>
-        <w:t>practical</w:t>
-      </w:r>
-      <w:proofErr w:type="gramEnd"/>
+        <w:t xml:space="preserve"> an undergraduate practical</w:t>
+      </w:r>
     </w:p>
     <w:p>
       <w:pPr>
@@ -109,17 +98,7 @@
           <w:sz w:val="24"/>
           <w:szCs w:val="24"/>
         </w:rPr>
-        <w:t xml:space="preserve">Matthew </w:t>
-      </w:r>
-      <w:proofErr w:type="spellStart"/>
-      <w:proofErr w:type="gramStart"/>
-      <w:r>
-        <w:rPr>
-          <w:rFonts w:ascii="Times New Roman" w:hAnsi="Times New Roman" w:cs="Times New Roman"/>
-          <w:sz w:val="24"/>
-          <w:szCs w:val="24"/>
-        </w:rPr>
-        <w:t>Nel,</w:t>
+        <w:t>Matthew Nel,</w:t>
       </w:r>
       <w:r>
         <w:rPr>
@@ -130,8 +109,6 @@
         </w:rPr>
         <w:t>a</w:t>
       </w:r>
-      <w:proofErr w:type="spellEnd"/>
-      <w:proofErr w:type="gramEnd"/>
       <w:r>
         <w:rPr>
           <w:rFonts w:ascii="Times New Roman" w:hAnsi="Times New Roman" w:cs="Times New Roman"/>
@@ -140,32 +117,13 @@
         </w:rPr>
         <w:t xml:space="preserve"> </w:t>
       </w:r>
-      <w:proofErr w:type="spellStart"/>
       <w:r>
         <w:rPr>
           <w:rFonts w:ascii="Times New Roman" w:hAnsi="Times New Roman" w:cs="Times New Roman"/>
           <w:sz w:val="24"/>
           <w:szCs w:val="24"/>
         </w:rPr>
-        <w:t>Kariska</w:t>
-      </w:r>
-      <w:proofErr w:type="spellEnd"/>
-      <w:r>
-        <w:rPr>
-          <w:rFonts w:ascii="Times New Roman" w:hAnsi="Times New Roman" w:cs="Times New Roman"/>
-          <w:sz w:val="24"/>
-          <w:szCs w:val="24"/>
-        </w:rPr>
-        <w:t xml:space="preserve"> </w:t>
-      </w:r>
-      <w:proofErr w:type="spellStart"/>
-      <w:r>
-        <w:rPr>
-          <w:rFonts w:ascii="Times New Roman" w:hAnsi="Times New Roman" w:cs="Times New Roman"/>
-          <w:sz w:val="24"/>
-          <w:szCs w:val="24"/>
-        </w:rPr>
-        <w:t>Potgieter,</w:t>
+        <w:t>Kariska Potgieter,</w:t>
       </w:r>
       <w:r>
         <w:rPr>
@@ -176,41 +134,13 @@
         </w:rPr>
         <w:t>b</w:t>
       </w:r>
-      <w:proofErr w:type="spellEnd"/>
       <w:r>
         <w:rPr>
           <w:rFonts w:ascii="Times New Roman" w:hAnsi="Times New Roman" w:cs="Times New Roman"/>
           <w:sz w:val="24"/>
           <w:szCs w:val="24"/>
         </w:rPr>
-        <w:t xml:space="preserve"> </w:t>
-      </w:r>
-      <w:proofErr w:type="spellStart"/>
-      <w:r>
-        <w:rPr>
-          <w:rFonts w:ascii="Times New Roman" w:hAnsi="Times New Roman" w:cs="Times New Roman"/>
-          <w:sz w:val="24"/>
-          <w:szCs w:val="24"/>
-        </w:rPr>
-        <w:t>Oyekunle</w:t>
-      </w:r>
-      <w:proofErr w:type="spellEnd"/>
-      <w:r>
-        <w:rPr>
-          <w:rFonts w:ascii="Times New Roman" w:hAnsi="Times New Roman" w:cs="Times New Roman"/>
-          <w:sz w:val="24"/>
-          <w:szCs w:val="24"/>
-        </w:rPr>
-        <w:t xml:space="preserve"> </w:t>
-      </w:r>
-      <w:proofErr w:type="spellStart"/>
-      <w:r>
-        <w:rPr>
-          <w:rFonts w:ascii="Times New Roman" w:hAnsi="Times New Roman" w:cs="Times New Roman"/>
-          <w:sz w:val="24"/>
-          <w:szCs w:val="24"/>
-        </w:rPr>
-        <w:t>Alimi,</w:t>
+        <w:t xml:space="preserve"> Oyekunle Alimi,</w:t>
       </w:r>
       <w:r>
         <w:rPr>
@@ -221,23 +151,13 @@
         </w:rPr>
         <w:t>b</w:t>
       </w:r>
-      <w:proofErr w:type="spellEnd"/>
       <w:r>
         <w:rPr>
           <w:rFonts w:ascii="Times New Roman" w:hAnsi="Times New Roman" w:cs="Times New Roman"/>
           <w:sz w:val="24"/>
           <w:szCs w:val="24"/>
         </w:rPr>
-        <w:t xml:space="preserve"> Andre L. </w:t>
-      </w:r>
-      <w:proofErr w:type="spellStart"/>
-      <w:r>
-        <w:rPr>
-          <w:rFonts w:ascii="Times New Roman" w:hAnsi="Times New Roman" w:cs="Times New Roman"/>
-          <w:sz w:val="24"/>
-          <w:szCs w:val="24"/>
-        </w:rPr>
-        <w:t>Nel</w:t>
+        <w:t xml:space="preserve"> Andre L. Nel</w:t>
       </w:r>
       <w:r>
         <w:rPr>
@@ -248,7 +168,6 @@
         </w:rPr>
         <w:t>a</w:t>
       </w:r>
-      <w:proofErr w:type="spellEnd"/>
       <w:r>
         <w:rPr>
           <w:rFonts w:ascii="Times New Roman" w:hAnsi="Times New Roman" w:cs="Times New Roman"/>
@@ -293,7 +212,6 @@
           <w:szCs w:val="24"/>
         </w:rPr>
       </w:pPr>
-      <w:proofErr w:type="spellStart"/>
       <w:r>
         <w:rPr>
           <w:rFonts w:ascii="Times New Roman" w:hAnsi="Times New Roman" w:cs="Times New Roman"/>
@@ -311,9 +229,8 @@
           <w:sz w:val="24"/>
           <w:szCs w:val="24"/>
         </w:rPr>
-        <w:t>Department</w:t>
-      </w:r>
-      <w:proofErr w:type="spellEnd"/>
+        <w:t xml:space="preserve">Department of Mechanical Engineering, </w:t>
+      </w:r>
       <w:r>
         <w:rPr>
           <w:rFonts w:ascii="Times New Roman" w:hAnsi="Times New Roman" w:cs="Times New Roman"/>
@@ -321,29 +238,19 @@
           <w:sz w:val="24"/>
           <w:szCs w:val="24"/>
         </w:rPr>
-        <w:t xml:space="preserve"> of Mechanical Engineering, </w:t>
-      </w:r>
-      <w:r>
+        <w:t>University of Johannesburg, PO Box 524, Auckland Park 2006, Johannesburg, South Africa.</w:t>
+      </w:r>
+    </w:p>
+    <w:p>
+      <w:pPr>
+        <w:spacing w:after="0" w:line="360" w:lineRule="auto"/>
         <w:rPr>
           <w:rFonts w:ascii="Times New Roman" w:hAnsi="Times New Roman" w:cs="Times New Roman"/>
           <w:i/>
           <w:sz w:val="24"/>
           <w:szCs w:val="24"/>
         </w:rPr>
-        <w:t>University of Johannesburg, PO Box 524, Auckland Park 2006, Johannesburg, South Africa.</w:t>
-      </w:r>
-    </w:p>
-    <w:p>
-      <w:pPr>
-        <w:spacing w:after="0" w:line="360" w:lineRule="auto"/>
-        <w:rPr>
-          <w:rFonts w:ascii="Times New Roman" w:hAnsi="Times New Roman" w:cs="Times New Roman"/>
-          <w:i/>
-          <w:sz w:val="24"/>
-          <w:szCs w:val="24"/>
-        </w:rPr>
-      </w:pPr>
-      <w:proofErr w:type="spellStart"/>
+      </w:pPr>
       <w:r>
         <w:rPr>
           <w:rFonts w:ascii="Times New Roman" w:hAnsi="Times New Roman" w:cs="Times New Roman"/>
@@ -361,17 +268,7 @@
           <w:sz w:val="24"/>
           <w:szCs w:val="24"/>
         </w:rPr>
-        <w:t>Department</w:t>
-      </w:r>
-      <w:proofErr w:type="spellEnd"/>
-      <w:r>
-        <w:rPr>
-          <w:rFonts w:ascii="Times New Roman" w:hAnsi="Times New Roman" w:cs="Times New Roman"/>
-          <w:i/>
-          <w:sz w:val="24"/>
-          <w:szCs w:val="24"/>
-        </w:rPr>
-        <w:t xml:space="preserve"> of Chemical Sciences, University of Johannesburg, PO Box 524, Auckland Park 2006, Johannesburg, South Africa. Tel.: +27 (0)11 559 2367; Fax.: +27 (0)11 559 2819. E-mail: </w:t>
+        <w:t xml:space="preserve">Department of Chemical Sciences, University of Johannesburg, PO Box 524, Auckland Park 2006, Johannesburg, South Africa. Tel.: +27 (0)11 559 2367; Fax.: +27 (0)11 559 2819. E-mail: </w:t>
       </w:r>
       <w:hyperlink r:id="rId6" w:history="1">
         <w:r>
@@ -792,15 +689,7 @@
         <w:jc w:val="both"/>
       </w:pPr>
       <w:r>
-        <w:t xml:space="preserve">To run the aspirin synthesis the user must first install Python. </w:t>
-      </w:r>
-      <w:proofErr w:type="spellStart"/>
-      <w:r>
-        <w:t>Pycont</w:t>
-      </w:r>
-      <w:proofErr w:type="spellEnd"/>
-      <w:r>
-        <w:t xml:space="preserve"> has been tested for compatibility with Python 3.8.</w:t>
+        <w:t>To run the aspirin synthesis the user must first install Python. Pycont has been tested for compatibility with Python 3.8.</w:t>
       </w:r>
       <w:r>
         <w:t xml:space="preserve"> It is recommended that the user install the Anaconda distribution as this includes packages required to run the LabMate.ML package. </w:t>
@@ -811,9 +700,22 @@
         <w:jc w:val="both"/>
       </w:pPr>
       <w:r>
-        <w:t xml:space="preserve">Anaconda is available to individual users as a free and open-source download at: </w:t>
+        <w:t xml:space="preserve">Python can be installed from: </w:t>
       </w:r>
       <w:hyperlink r:id="rId7" w:history="1">
+        <w:r>
+          <w:rPr>
+            <w:rStyle w:val="Hyperlink"/>
+          </w:rPr>
+          <w:t>https://www.python.org/downloads/</w:t>
+        </w:r>
+      </w:hyperlink>
+    </w:p>
+    <w:p>
+      <w:r>
+        <w:t xml:space="preserve">Anaconda is available to individual users as a free download at: </w:t>
+      </w:r>
+      <w:hyperlink r:id="rId8" w:history="1">
         <w:r>
           <w:rPr>
             <w:rStyle w:val="Hyperlink"/>
@@ -833,46 +735,24 @@
           <w:bCs/>
         </w:rPr>
       </w:pPr>
-      <w:proofErr w:type="spellStart"/>
       <w:r>
         <w:rPr>
           <w:b/>
           <w:bCs/>
         </w:rPr>
-        <w:t>Pycont</w:t>
-      </w:r>
-      <w:proofErr w:type="spellEnd"/>
-      <w:r>
-        <w:rPr>
-          <w:b/>
-          <w:bCs/>
-        </w:rPr>
+        <w:t xml:space="preserve">Pycont </w:t>
+      </w:r>
+    </w:p>
+    <w:p>
+      <w:pPr>
+        <w:jc w:val="both"/>
+      </w:pPr>
+      <w:r>
+        <w:t>Pycont is an open-source package for controlling Tricontinent syringe pumps developed by the Cronin Group at the University of Glasgow</w:t>
+      </w:r>
+      <w:r>
         <w:t xml:space="preserve"> </w:t>
       </w:r>
-    </w:p>
-    <w:p>
-      <w:pPr>
-        <w:jc w:val="both"/>
-      </w:pPr>
-      <w:proofErr w:type="spellStart"/>
-      <w:r>
-        <w:t>Pycont</w:t>
-      </w:r>
-      <w:proofErr w:type="spellEnd"/>
-      <w:r>
-        <w:t xml:space="preserve"> is an open-source package for controlling </w:t>
-      </w:r>
-      <w:proofErr w:type="spellStart"/>
-      <w:r>
-        <w:t>Tricontinent</w:t>
-      </w:r>
-      <w:proofErr w:type="spellEnd"/>
-      <w:r>
-        <w:t xml:space="preserve"> syringe pumps developed by the Cronin Group at the University of Glasgow</w:t>
-      </w:r>
-      <w:r>
-        <w:t xml:space="preserve"> </w:t>
-      </w:r>
       <w:r>
         <w:fldChar w:fldCharType="begin" w:fldLock="1"/>
       </w:r>
@@ -901,7 +781,10 @@
         <w:t xml:space="preserve"> and the scripts for the aspirin synthesis is available at</w:t>
       </w:r>
       <w:r>
-        <w:t xml:space="preserve"> the following repository</w:t>
+        <w:t xml:space="preserve"> the following </w:t>
+      </w:r>
+      <w:r>
+        <w:t>link</w:t>
       </w:r>
       <w:r>
         <w:t>:</w:t>
@@ -911,7 +794,7 @@
       <w:pPr>
         <w:jc w:val="both"/>
       </w:pPr>
-      <w:hyperlink r:id="rId8" w:history="1">
+      <w:hyperlink r:id="rId9" w:history="1">
         <w:r>
           <w:rPr>
             <w:rStyle w:val="Hyperlink"/>
@@ -925,74 +808,222 @@
         <w:jc w:val="both"/>
       </w:pPr>
       <w:r>
-        <w:t>The repository can be downloaded as a zipped file or cloned to the PC using Git</w:t>
-      </w:r>
-      <w:r>
-        <w:t xml:space="preserve"> Bash</w:t>
+        <w:t>The repository can be downloaded as a zipped file</w:t>
+      </w:r>
+      <w:r>
+        <w:t>:</w:t>
+      </w:r>
+      <w:r>
+        <w:t xml:space="preserve"> </w:t>
+      </w:r>
+    </w:p>
+    <w:p>
+      <w:pPr>
+        <w:keepNext/>
+        <w:jc w:val="both"/>
+      </w:pPr>
+      <w:r>
+        <w:rPr>
+          <w:noProof/>
+        </w:rPr>
+        <w:drawing>
+          <wp:inline distT="0" distB="0" distL="0" distR="0" wp14:anchorId="6EB7A73E" wp14:editId="619DE7BB">
+            <wp:extent cx="5724525" cy="2667000"/>
+            <wp:effectExtent l="0" t="0" r="9525" b="0"/>
+            <wp:docPr id="8" name="Picture 8"/>
+            <wp:cNvGraphicFramePr>
+              <a:graphicFrameLocks xmlns:a="http://schemas.openxmlformats.org/drawingml/2006/main" noChangeAspect="1"/>
+            </wp:cNvGraphicFramePr>
+            <a:graphic xmlns:a="http://schemas.openxmlformats.org/drawingml/2006/main">
+              <a:graphicData uri="http://schemas.openxmlformats.org/drawingml/2006/picture">
+                <pic:pic xmlns:pic="http://schemas.openxmlformats.org/drawingml/2006/picture">
+                  <pic:nvPicPr>
+                    <pic:cNvPr id="0" name="Picture 3"/>
+                    <pic:cNvPicPr>
+                      <a:picLocks noChangeAspect="1" noChangeArrowheads="1"/>
+                    </pic:cNvPicPr>
+                  </pic:nvPicPr>
+                  <pic:blipFill>
+                    <a:blip r:embed="rId10">
+                      <a:extLst>
+                        <a:ext uri="{28A0092B-C50C-407E-A947-70E740481C1C}">
+                          <a14:useLocalDpi xmlns:a14="http://schemas.microsoft.com/office/drawing/2010/main" val="0"/>
+                        </a:ext>
+                      </a:extLst>
+                    </a:blip>
+                    <a:srcRect/>
+                    <a:stretch>
+                      <a:fillRect/>
+                    </a:stretch>
+                  </pic:blipFill>
+                  <pic:spPr bwMode="auto">
+                    <a:xfrm>
+                      <a:off x="0" y="0"/>
+                      <a:ext cx="5724525" cy="2667000"/>
+                    </a:xfrm>
+                    <a:prstGeom prst="rect">
+                      <a:avLst/>
+                    </a:prstGeom>
+                    <a:noFill/>
+                    <a:ln>
+                      <a:noFill/>
+                    </a:ln>
+                  </pic:spPr>
+                </pic:pic>
+              </a:graphicData>
+            </a:graphic>
+          </wp:inline>
+        </w:drawing>
+      </w:r>
+    </w:p>
+    <w:p>
+      <w:pPr>
+        <w:pStyle w:val="Caption"/>
+        <w:jc w:val="both"/>
+      </w:pPr>
+      <w:r>
+        <w:t xml:space="preserve">Figure </w:t>
+      </w:r>
+      <w:fldSimple w:instr=" SEQ Figure \* ARABIC ">
+        <w:r>
+          <w:rPr>
+            <w:noProof/>
+          </w:rPr>
+          <w:t>1</w:t>
+        </w:r>
+      </w:fldSimple>
+      <w:r>
+        <w:t>: Downloading the software from Github</w:t>
+      </w:r>
+    </w:p>
+    <w:p>
+      <w:pPr>
+        <w:jc w:val="both"/>
+      </w:pPr>
+      <w:r>
+        <w:t>P</w:t>
+      </w:r>
+      <w:r>
+        <w:t>ut the files within an easily access</w:t>
+      </w:r>
+      <w:r>
+        <w:t>ible</w:t>
+      </w:r>
+      <w:r>
+        <w:t xml:space="preserve"> directory on the</w:t>
+      </w:r>
+      <w:r>
+        <w:t xml:space="preserve"> computer</w:t>
       </w:r>
       <w:r>
         <w:t>.</w:t>
       </w:r>
-      <w:r>
-        <w:t xml:space="preserve"> It is recommended to put the files within an easily accessed directory on the PC.</w:t>
+    </w:p>
+    <w:p>
+      <w:pPr>
+        <w:jc w:val="both"/>
+      </w:pPr>
+      <w:r>
+        <w:t xml:space="preserve">Open </w:t>
+      </w:r>
+      <w:r>
+        <w:t>a</w:t>
+      </w:r>
+      <w:r>
+        <w:t xml:space="preserve"> terminal application</w:t>
+      </w:r>
+      <w:r>
+        <w:t xml:space="preserve"> to do this</w:t>
+      </w:r>
+      <w:r>
+        <w:t xml:space="preserve"> on </w:t>
+      </w:r>
+      <w:r>
+        <w:t>Windows search for “Command Prompt”</w:t>
+      </w:r>
+      <w:r>
+        <w:t xml:space="preserve">, on Mac OS search for “Terminal” in Launchpad, </w:t>
+      </w:r>
+      <w:r>
+        <w:t xml:space="preserve">and </w:t>
+      </w:r>
+      <w:r>
+        <w:t>o</w:t>
+      </w:r>
+      <w:r>
+        <w:t>n</w:t>
+      </w:r>
+      <w:r>
+        <w:t xml:space="preserve"> Linux</w:t>
+      </w:r>
+      <w:r>
+        <w:t xml:space="preserve"> by</w:t>
+      </w:r>
+      <w:r>
+        <w:t xml:space="preserve"> press</w:t>
+      </w:r>
+      <w:r>
+        <w:t>ing</w:t>
       </w:r>
       <w:r>
         <w:t xml:space="preserve"> </w:t>
       </w:r>
       <w:r>
-        <w:t>Open the terminal application,</w:t>
-      </w:r>
-      <w:r>
-        <w:t xml:space="preserve"> on </w:t>
-      </w:r>
-      <w:r>
-        <w:t>Windows search for “Command Prompt”</w:t>
-      </w:r>
-      <w:r>
-        <w:t xml:space="preserve">, on Mac OS by search for “Terminal” in Launchpad, </w:t>
-      </w:r>
-      <w:r>
-        <w:t>o</w:t>
-      </w:r>
-      <w:r>
-        <w:t>n</w:t>
-      </w:r>
-      <w:r>
-        <w:t xml:space="preserve"> Linux</w:t>
+        <w:t>CTRL + ALT + T (this combination might vary depending on the Linux distribution). If you have installed Anaconda, use the Anaconda terminal instead as the OS terminal will not work.</w:t>
+      </w:r>
+      <w:r>
+        <w:t xml:space="preserve"> </w:t>
+      </w:r>
+      <w:r>
+        <w:t xml:space="preserve">The text to the left of the text cursor indicates the current file directory on your </w:t>
+      </w:r>
+      <w:r>
+        <w:t>computer</w:t>
+      </w:r>
+      <w:r>
+        <w:t xml:space="preserve"> that the terminal is operating within. Commands will operate in the context of this directory. </w:t>
+      </w:r>
+      <w:r>
+        <w:t xml:space="preserve">You need to navigate to the folder where </w:t>
+      </w:r>
+      <w:r>
+        <w:t xml:space="preserve">you unzipped or cloned the repository. </w:t>
+      </w:r>
+      <w:r>
+        <w:t>To move to the required directory, type “cd” into the terminal followed by the directory name, e.g., “cd FOLDER_NAME” and press enter. Use “cd ..” to move up a directory. You can chain cd commands to get into a folder, e.g: “cd ROOT_FOLDER</w:t>
+      </w:r>
+      <w:r>
+        <w:t>/SUB_FOLDER1/SUB_FOLDER2”</w:t>
+      </w:r>
+    </w:p>
+    <w:p>
+      <w:pPr>
+        <w:jc w:val="both"/>
+      </w:pPr>
+      <w:r>
+        <w:lastRenderedPageBreak/>
+        <w:t>Once you are within the asprin_optimisation_practical directory, in</w:t>
+      </w:r>
+      <w:r>
+        <w:t>stall the Pycont package</w:t>
       </w:r>
       <w:r>
         <w:t xml:space="preserve"> by</w:t>
       </w:r>
       <w:r>
-        <w:t xml:space="preserve"> press </w:t>
-      </w:r>
-      <w:r>
-        <w:t>CTRL + ALT + T (this combination might vary depending on the Linux distribution). If you have installed Anaconda, use the Anaconda terminal instead as the OS terminal will not work.</w:t>
+        <w:t xml:space="preserve"> enter</w:t>
+      </w:r>
+      <w:r>
+        <w:t>ing</w:t>
+      </w:r>
+      <w:r>
+        <w:t xml:space="preserve"> “python setup.py install” </w:t>
+      </w:r>
+      <w:r>
+        <w:t>and pressing enter.</w:t>
       </w:r>
       <w:r>
         <w:t xml:space="preserve"> </w:t>
-      </w:r>
-      <w:r>
-        <w:t xml:space="preserve">The text to the left of the text cursor indicates the current file directory on your pc that the terminal is operating within. Commands will operate in the context of this directory. Using the command “cd”, navigate to the folder where you unzipped or cloned the repository. </w:t>
-      </w:r>
-      <w:r>
-        <w:t xml:space="preserve">To install the </w:t>
-      </w:r>
-      <w:proofErr w:type="spellStart"/>
-      <w:r>
-        <w:t>Pycont</w:t>
-      </w:r>
-      <w:proofErr w:type="spellEnd"/>
-      <w:r>
-        <w:t xml:space="preserve"> package, enter “python setup.py install” within the </w:t>
-      </w:r>
-      <w:proofErr w:type="spellStart"/>
-      <w:r>
-        <w:t>asprin_optimisation_practical</w:t>
-      </w:r>
-      <w:proofErr w:type="spellEnd"/>
-      <w:r>
-        <w:t xml:space="preserve"> root folder. </w:t>
       </w:r>
     </w:p>
     <w:p>
@@ -1020,7 +1051,7 @@
                     <pic:cNvPicPr/>
                   </pic:nvPicPr>
                   <pic:blipFill>
-                    <a:blip r:embed="rId9"/>
+                    <a:blip r:embed="rId11"/>
                     <a:stretch>
                       <a:fillRect/>
                     </a:stretch>
@@ -1052,30 +1083,48 @@
       <w:r>
         <w:t xml:space="preserve">Figure </w:t>
       </w:r>
-      <w:fldSimple w:instr=" SEQ Figure \* ARABIC ">
-        <w:r>
-          <w:rPr>
-            <w:noProof/>
-          </w:rPr>
-          <w:t>1</w:t>
-        </w:r>
-      </w:fldSimple>
-      <w:r>
-        <w:t xml:space="preserve">: Navigating the Anaconda Command </w:t>
+      <w:r>
+        <w:fldChar w:fldCharType="begin"/>
+      </w:r>
+      <w:r>
+        <w:instrText xml:space="preserve"> SEQ Figure \* ARABIC </w:instrText>
+      </w:r>
+      <w:r>
+        <w:fldChar w:fldCharType="separate"/>
       </w:r>
       <w:r>
         <w:rPr>
           <w:noProof/>
         </w:rPr>
-        <w:t>Prompt</w:t>
-      </w:r>
-    </w:p>
-    <w:p>
-      <w:r>
-        <w:t xml:space="preserve">Within the terminal, use pip to install the progress package. Pip is a package manager for Python that automatically fetches and installs packages from a cloud repository. To install progress, enter “pip install progress” into the terminal and press enter. </w:t>
-      </w:r>
-    </w:p>
-    <w:p/>
+        <w:t>2</w:t>
+      </w:r>
+      <w:r>
+        <w:rPr>
+          <w:noProof/>
+        </w:rPr>
+        <w:fldChar w:fldCharType="end"/>
+      </w:r>
+      <w:r>
+        <w:t xml:space="preserve">: Navigating the </w:t>
+      </w:r>
+      <w:r>
+        <w:t>terminal and installing pycont</w:t>
+      </w:r>
+    </w:p>
+    <w:p>
+      <w:r>
+        <w:t xml:space="preserve">To run the asprin synthesis, we also need the “progress” module. </w:t>
+      </w:r>
+      <w:r>
+        <w:t>Within the terminal, use pip to install the progress package. Pip is a package manager for Python that automatically fetches and installs packages from a cloud repository. To install progress, enter “pip install progress” into the terminal an</w:t>
+      </w:r>
+      <w:r>
+        <w:t>d</w:t>
+      </w:r>
+      <w:r>
+        <w:t xml:space="preserve"> press enter. </w:t>
+      </w:r>
+    </w:p>
     <w:p>
       <w:pPr>
         <w:rPr>
@@ -1092,37 +1141,56 @@
       </w:r>
     </w:p>
     <w:p>
+      <w:pPr>
+        <w:jc w:val="both"/>
+      </w:pPr>
       <w:r>
         <w:t xml:space="preserve">Within the folder where you extracted or cloned the </w:t>
       </w:r>
-      <w:proofErr w:type="spellStart"/>
-      <w:r>
-        <w:t>Pycont</w:t>
-      </w:r>
-      <w:proofErr w:type="spellEnd"/>
-      <w:r>
-        <w:t xml:space="preserve"> package </w:t>
-      </w:r>
-      <w:r>
-        <w:t xml:space="preserve">locate the </w:t>
+      <w:r>
+        <w:t>aspirin_optimisation_practical repository, locate</w:t>
+      </w:r>
+      <w:r>
+        <w:t xml:space="preserve"> the </w:t>
       </w:r>
       <w:r>
         <w:t>folder called CP210x drivers. These drivers enable the PC to communicate with the</w:t>
       </w:r>
       <w:r>
-        <w:t xml:space="preserve"> </w:t>
-      </w:r>
-      <w:proofErr w:type="spellStart"/>
-      <w:r>
-        <w:t>Tricontinent</w:t>
-      </w:r>
-      <w:proofErr w:type="spellEnd"/>
+        <w:t xml:space="preserve"> Tricontinent</w:t>
+      </w:r>
       <w:r>
         <w:t xml:space="preserve"> pump over a USB connection. Install the driver that corresponds to the operating system you are using. </w:t>
       </w:r>
     </w:p>
-    <w:p>
-      <w:pPr>
+    <w:p/>
+    <w:p/>
+    <w:p/>
+    <w:p/>
+    <w:p/>
+    <w:p/>
+    <w:p/>
+    <w:p/>
+    <w:p/>
+    <w:p/>
+    <w:p>
+      <w:pPr>
+        <w:pStyle w:val="Heading1"/>
+        <w:numPr>
+          <w:ilvl w:val="0"/>
+          <w:numId w:val="1"/>
+        </w:numPr>
+      </w:pPr>
+      <w:bookmarkStart w:id="1" w:name="_Toc73351805"/>
+      <w:r>
+        <w:lastRenderedPageBreak/>
+        <w:t>Performing reactions</w:t>
+      </w:r>
+      <w:bookmarkEnd w:id="1"/>
+    </w:p>
+    <w:p>
+      <w:pPr>
+        <w:jc w:val="both"/>
         <w:rPr>
           <w:b/>
           <w:bCs/>
@@ -1133,18 +1201,526 @@
           <w:b/>
           <w:bCs/>
         </w:rPr>
-        <w:t>LabMate.ML</w:t>
-      </w:r>
-    </w:p>
-    <w:p>
-      <w:pPr>
-        <w:jc w:val="both"/>
-      </w:pPr>
-      <w:r>
-        <w:t xml:space="preserve">LabMate.ML is a Python program that is used to identify </w:t>
-      </w:r>
-      <w:r>
-        <w:t xml:space="preserve">optimised reaction conditions using an adaptive random forest heuristics module </w:t>
+        <w:t>Setting up the apparatus</w:t>
+      </w:r>
+    </w:p>
+    <w:p>
+      <w:pPr>
+        <w:pStyle w:val="ListParagraph"/>
+        <w:numPr>
+          <w:ilvl w:val="0"/>
+          <w:numId w:val="6"/>
+        </w:numPr>
+        <w:jc w:val="both"/>
+      </w:pPr>
+      <w:r>
+        <w:t xml:space="preserve">Prepare </w:t>
+      </w:r>
+      <w:r>
+        <w:t>excess quantities of</w:t>
+      </w:r>
+      <w:r>
+        <w:t xml:space="preserve"> water, sulphuric acid and acetic anhydride</w:t>
+      </w:r>
+      <w:r>
+        <w:t xml:space="preserve">. </w:t>
+      </w:r>
+      <w:r>
+        <w:t xml:space="preserve">Also prepare a chilled water bath for the reactor. </w:t>
+      </w:r>
+      <w:r>
+        <w:t>Schott bottles with 3 mm holes drilled in their lids were used to hold</w:t>
+      </w:r>
+      <w:r>
+        <w:t xml:space="preserve"> </w:t>
+      </w:r>
+      <w:r>
+        <w:t>t</w:t>
+      </w:r>
+      <w:r>
+        <w:t>he</w:t>
+      </w:r>
+      <w:r>
+        <w:t xml:space="preserve"> fluids</w:t>
+      </w:r>
+      <w:r>
+        <w:t>.</w:t>
+      </w:r>
+      <w:r>
+        <w:t xml:space="preserve"> Place 5g of salicylic acid into the round bottom flask using a funnel. </w:t>
+      </w:r>
+      <w:r>
+        <w:t>Interlocking tiles are included in the repository to hold Schott bottles, a stirrer hotplate, and the Tricontinent syringe pump.</w:t>
+      </w:r>
+    </w:p>
+    <w:p>
+      <w:pPr>
+        <w:pStyle w:val="ListParagraph"/>
+        <w:numPr>
+          <w:ilvl w:val="0"/>
+          <w:numId w:val="6"/>
+        </w:numPr>
+        <w:jc w:val="both"/>
+      </w:pPr>
+      <w:r>
+        <w:t>Connect the tubing to the pump. The pump uses ¼”-28 fittings for flangeless male nuts.</w:t>
+      </w:r>
+      <w:r>
+        <w:t xml:space="preserve"> Don’t use excessive force to attach the nuts.</w:t>
+      </w:r>
+      <w:r>
+        <w:t xml:space="preserve"> The ports should be attached as follows:</w:t>
+      </w:r>
+    </w:p>
+    <w:p>
+      <w:pPr>
+        <w:pStyle w:val="ListParagraph"/>
+        <w:numPr>
+          <w:ilvl w:val="1"/>
+          <w:numId w:val="6"/>
+        </w:numPr>
+        <w:jc w:val="both"/>
+      </w:pPr>
+      <w:r>
+        <w:t xml:space="preserve">Port 1 is attached to the </w:t>
+      </w:r>
+      <w:r>
+        <w:t>water</w:t>
+      </w:r>
+      <w:r>
+        <w:t>.</w:t>
+      </w:r>
+    </w:p>
+    <w:p>
+      <w:pPr>
+        <w:pStyle w:val="ListParagraph"/>
+        <w:numPr>
+          <w:ilvl w:val="1"/>
+          <w:numId w:val="6"/>
+        </w:numPr>
+        <w:jc w:val="both"/>
+      </w:pPr>
+      <w:r>
+        <w:t>Port 2</w:t>
+      </w:r>
+      <w:r>
+        <w:t xml:space="preserve"> </w:t>
+      </w:r>
+      <w:r>
+        <w:t xml:space="preserve">is </w:t>
+      </w:r>
+      <w:r>
+        <w:t>connected to the acetic anhydride</w:t>
+      </w:r>
+      <w:r>
+        <w:t>.</w:t>
+      </w:r>
+    </w:p>
+    <w:p>
+      <w:pPr>
+        <w:pStyle w:val="ListParagraph"/>
+        <w:numPr>
+          <w:ilvl w:val="1"/>
+          <w:numId w:val="6"/>
+        </w:numPr>
+        <w:jc w:val="both"/>
+      </w:pPr>
+      <w:r>
+        <w:t xml:space="preserve">Port 3 is connected to the conc. </w:t>
+      </w:r>
+      <w:r>
+        <w:t>s</w:t>
+      </w:r>
+      <w:r>
+        <w:t>ulphuric acid</w:t>
+      </w:r>
+      <w:r>
+        <w:t>.</w:t>
+      </w:r>
+    </w:p>
+    <w:p>
+      <w:pPr>
+        <w:pStyle w:val="ListParagraph"/>
+        <w:numPr>
+          <w:ilvl w:val="1"/>
+          <w:numId w:val="6"/>
+        </w:numPr>
+        <w:jc w:val="both"/>
+      </w:pPr>
+      <w:r>
+        <w:t>Port 4 is</w:t>
+      </w:r>
+      <w:r>
+        <w:t xml:space="preserve"> </w:t>
+      </w:r>
+      <w:r>
+        <w:t>connected to the waste bottle</w:t>
+      </w:r>
+      <w:r>
+        <w:t>.</w:t>
+      </w:r>
+    </w:p>
+    <w:p>
+      <w:pPr>
+        <w:pStyle w:val="ListParagraph"/>
+        <w:numPr>
+          <w:ilvl w:val="1"/>
+          <w:numId w:val="6"/>
+        </w:numPr>
+        <w:jc w:val="both"/>
+      </w:pPr>
+      <w:r>
+        <w:t>Port 5 is</w:t>
+      </w:r>
+      <w:r>
+        <w:t xml:space="preserve"> not used</w:t>
+      </w:r>
+      <w:r>
+        <w:t>.</w:t>
+      </w:r>
+    </w:p>
+    <w:p>
+      <w:pPr>
+        <w:pStyle w:val="ListParagraph"/>
+        <w:numPr>
+          <w:ilvl w:val="1"/>
+          <w:numId w:val="6"/>
+        </w:numPr>
+        <w:jc w:val="both"/>
+      </w:pPr>
+      <w:r>
+        <w:t>Port 6 is</w:t>
+      </w:r>
+      <w:r>
+        <w:t xml:space="preserve"> connected to the reactor</w:t>
+      </w:r>
+      <w:r>
+        <w:t>.</w:t>
+      </w:r>
+    </w:p>
+    <w:p>
+      <w:pPr>
+        <w:pStyle w:val="ListParagraph"/>
+        <w:numPr>
+          <w:ilvl w:val="0"/>
+          <w:numId w:val="6"/>
+        </w:numPr>
+        <w:jc w:val="both"/>
+      </w:pPr>
+      <w:r>
+        <w:t>Connect the condenser to the recirculation chiller and start the chiller.</w:t>
+      </w:r>
+    </w:p>
+    <w:p>
+      <w:pPr>
+        <w:pStyle w:val="ListParagraph"/>
+        <w:numPr>
+          <w:ilvl w:val="0"/>
+          <w:numId w:val="6"/>
+        </w:numPr>
+        <w:jc w:val="both"/>
+      </w:pPr>
+      <w:r>
+        <w:t xml:space="preserve">Connect the USB to your </w:t>
+      </w:r>
+      <w:r>
+        <w:t>computer</w:t>
+      </w:r>
+      <w:r>
+        <w:t xml:space="preserve"> and make sure the pump is powered</w:t>
+      </w:r>
+      <w:r>
+        <w:t>, green lights should be visible from the top of the pump</w:t>
+      </w:r>
+      <w:r>
+        <w:t>.</w:t>
+      </w:r>
+    </w:p>
+    <w:p>
+      <w:pPr>
+        <w:pStyle w:val="ListParagraph"/>
+        <w:numPr>
+          <w:ilvl w:val="0"/>
+          <w:numId w:val="6"/>
+        </w:numPr>
+        <w:jc w:val="both"/>
+      </w:pPr>
+      <w:r>
+        <w:t xml:space="preserve">Determine which serial port the </w:t>
+      </w:r>
+      <w:r>
+        <w:t>pump</w:t>
+      </w:r>
+      <w:r>
+        <w:t xml:space="preserve"> is connected to:</w:t>
+      </w:r>
+    </w:p>
+    <w:p>
+      <w:pPr>
+        <w:pStyle w:val="ListParagraph"/>
+        <w:numPr>
+          <w:ilvl w:val="1"/>
+          <w:numId w:val="6"/>
+        </w:numPr>
+        <w:jc w:val="both"/>
+      </w:pPr>
+      <w:r>
+        <w:t>On Windows</w:t>
+      </w:r>
+      <w:r>
+        <w:t xml:space="preserve">: </w:t>
+      </w:r>
+      <w:r>
+        <w:t xml:space="preserve"> </w:t>
+      </w:r>
+      <w:r>
+        <w:t>O</w:t>
+      </w:r>
+      <w:r>
+        <w:t>pen the Device Manager</w:t>
+      </w:r>
+      <w:r>
+        <w:t>, on</w:t>
+      </w:r>
+      <w:r>
+        <w:t xml:space="preserve"> Windows 10, right click on the start button and select Device Manager, on older versions of Windows navigate to it using Control Panel.  </w:t>
+      </w:r>
+      <w:r>
+        <w:t>Expand the dropdown</w:t>
+      </w:r>
+      <w:r>
+        <w:t xml:space="preserve"> titled</w:t>
+      </w:r>
+      <w:r>
+        <w:t xml:space="preserve"> “Ports (COM &amp; LPT)”. Take note of the COM number of the Silicon Labs Serial to UART converter.</w:t>
+      </w:r>
+    </w:p>
+    <w:p>
+      <w:pPr>
+        <w:pStyle w:val="ListParagraph"/>
+        <w:numPr>
+          <w:ilvl w:val="1"/>
+          <w:numId w:val="6"/>
+        </w:numPr>
+        <w:jc w:val="both"/>
+      </w:pPr>
+      <w:r>
+        <w:t>On Linux or Mac OS open a terminal window and enter “ls /dev/*usb*”. Copy the output</w:t>
+      </w:r>
+      <w:r>
+        <w:t>, looking for “serial to UART”</w:t>
+      </w:r>
+      <w:r>
+        <w:t xml:space="preserve">. </w:t>
+      </w:r>
+    </w:p>
+    <w:p>
+      <w:pPr>
+        <w:pStyle w:val="ListParagraph"/>
+        <w:numPr>
+          <w:ilvl w:val="0"/>
+          <w:numId w:val="6"/>
+        </w:numPr>
+        <w:jc w:val="both"/>
+      </w:pPr>
+      <w:r>
+        <w:t xml:space="preserve">Navigate to the folder where you unzipped or cloned the aspirin_optimisation_practical repository and open the aspirin.json file in the Syntheses folder using a text editor. </w:t>
+      </w:r>
+    </w:p>
+    <w:p>
+      <w:pPr>
+        <w:pStyle w:val="ListParagraph"/>
+        <w:numPr>
+          <w:ilvl w:val="0"/>
+          <w:numId w:val="6"/>
+        </w:numPr>
+        <w:jc w:val="both"/>
+      </w:pPr>
+      <w:r>
+        <w:t xml:space="preserve">Find the </w:t>
+      </w:r>
+      <w:r>
+        <w:t>“port” entry in the file and change the string after the colon to the value for the serial port you found in step 5 (“/dev/xxxx” in Linux or Mac OS, “COMX” in Windows). Save the file and close it.</w:t>
+      </w:r>
+    </w:p>
+    <w:p>
+      <w:pPr>
+        <w:pStyle w:val="ListParagraph"/>
+        <w:numPr>
+          <w:ilvl w:val="0"/>
+          <w:numId w:val="6"/>
+        </w:numPr>
+        <w:jc w:val="both"/>
+      </w:pPr>
+      <w:r>
+        <w:t>Open a terminal window, navigate to the syntheses folder</w:t>
+      </w:r>
+      <w:r>
+        <w:t xml:space="preserve"> using cd</w:t>
+      </w:r>
+      <w:r>
+        <w:t xml:space="preserve">, and run aspirin.py using “python aspirin.py”. </w:t>
+      </w:r>
+    </w:p>
+    <w:p>
+      <w:pPr>
+        <w:pStyle w:val="ListParagraph"/>
+        <w:numPr>
+          <w:ilvl w:val="0"/>
+          <w:numId w:val="6"/>
+        </w:numPr>
+        <w:jc w:val="both"/>
+      </w:pPr>
+      <w:r>
+        <w:t xml:space="preserve">Prime the tubing to remove air. This can be done using option P in the script menu displayed in the console. </w:t>
+      </w:r>
+    </w:p>
+    <w:p>
+      <w:pPr>
+        <w:pStyle w:val="ListParagraph"/>
+        <w:numPr>
+          <w:ilvl w:val="0"/>
+          <w:numId w:val="6"/>
+        </w:numPr>
+        <w:jc w:val="both"/>
+      </w:pPr>
+      <w:r>
+        <w:t xml:space="preserve">Prime the </w:t>
+      </w:r>
+      <w:r>
+        <w:t xml:space="preserve">port 1 </w:t>
+      </w:r>
+      <w:r>
+        <w:t xml:space="preserve">tube by first routing the tube to waste, then using option </w:t>
+      </w:r>
+      <w:r>
+        <w:t>F in the script menu. Return the port 1 tube to the round bottom flask. This must be done after each reaction to remove water remaining in the tubing.</w:t>
+      </w:r>
+    </w:p>
+    <w:p>
+      <w:pPr>
+        <w:jc w:val="both"/>
+        <w:rPr>
+          <w:b/>
+          <w:bCs/>
+        </w:rPr>
+      </w:pPr>
+      <w:r>
+        <w:rPr>
+          <w:b/>
+          <w:bCs/>
+        </w:rPr>
+        <w:t>Running a reaction</w:t>
+      </w:r>
+    </w:p>
+    <w:p>
+      <w:pPr>
+        <w:pStyle w:val="ListParagraph"/>
+        <w:numPr>
+          <w:ilvl w:val="0"/>
+          <w:numId w:val="9"/>
+        </w:numPr>
+        <w:jc w:val="both"/>
+      </w:pPr>
+      <w:r>
+        <w:t>Begin preheating the stirrer hotplate to the temperature required.</w:t>
+      </w:r>
+    </w:p>
+    <w:p>
+      <w:pPr>
+        <w:pStyle w:val="ListParagraph"/>
+        <w:numPr>
+          <w:ilvl w:val="0"/>
+          <w:numId w:val="9"/>
+        </w:numPr>
+        <w:jc w:val="both"/>
+      </w:pPr>
+      <w:r>
+        <w:t>Place 5g of salicyclic acid into the reactor.</w:t>
+      </w:r>
+    </w:p>
+    <w:p>
+      <w:pPr>
+        <w:pStyle w:val="ListParagraph"/>
+        <w:numPr>
+          <w:ilvl w:val="0"/>
+          <w:numId w:val="9"/>
+        </w:numPr>
+        <w:jc w:val="both"/>
+      </w:pPr>
+      <w:r>
+        <w:t xml:space="preserve">Run asprin.py using the terminal. Selected option S and enter the required reaction parameters. </w:t>
+      </w:r>
+    </w:p>
+    <w:p>
+      <w:pPr>
+        <w:pStyle w:val="ListParagraph"/>
+        <w:numPr>
+          <w:ilvl w:val="0"/>
+          <w:numId w:val="9"/>
+        </w:numPr>
+        <w:jc w:val="both"/>
+      </w:pPr>
+      <w:r>
+        <w:t xml:space="preserve">Wait until the reaction is complete and remove the products from the round bottom flask. </w:t>
+      </w:r>
+    </w:p>
+    <w:p>
+      <w:pPr>
+        <w:jc w:val="both"/>
+      </w:pPr>
+    </w:p>
+    <w:p>
+      <w:pPr>
+        <w:jc w:val="both"/>
+      </w:pPr>
+    </w:p>
+    <w:p>
+      <w:pPr>
+        <w:pStyle w:val="Heading1"/>
+        <w:numPr>
+          <w:ilvl w:val="0"/>
+          <w:numId w:val="1"/>
+        </w:numPr>
+      </w:pPr>
+      <w:bookmarkStart w:id="2" w:name="_Toc73351804"/>
+      <w:r>
+        <w:lastRenderedPageBreak/>
+        <w:t>Generating reactions</w:t>
+      </w:r>
+      <w:bookmarkEnd w:id="2"/>
+      <w:r>
+        <w:t xml:space="preserve"> with LabMate.ML [OPTIONAL]</w:t>
+      </w:r>
+    </w:p>
+    <w:p>
+      <w:pPr>
+        <w:rPr>
+          <w:b/>
+          <w:bCs/>
+        </w:rPr>
+      </w:pPr>
+      <w:r>
+        <w:rPr>
+          <w:b/>
+          <w:bCs/>
+        </w:rPr>
+        <w:t xml:space="preserve">LabMate.ML </w:t>
+      </w:r>
+      <w:r>
+        <w:rPr>
+          <w:b/>
+          <w:bCs/>
+        </w:rPr>
+        <w:t xml:space="preserve">installation </w:t>
+      </w:r>
+    </w:p>
+    <w:p>
+      <w:pPr>
+        <w:jc w:val="both"/>
+      </w:pPr>
+      <w:r>
+        <w:t xml:space="preserve">LabMate.ML is a Python program that is used to identify optimised reaction conditions using an adaptive random forest heuristics module </w:t>
       </w:r>
       <w:r>
         <w:fldChar w:fldCharType="begin" w:fldLock="1"/>
@@ -1172,7 +1748,7 @@
       <w:pPr>
         <w:jc w:val="both"/>
       </w:pPr>
-      <w:hyperlink r:id="rId10" w:history="1">
+      <w:hyperlink r:id="rId12" w:history="1">
         <w:r>
           <w:rPr>
             <w:rStyle w:val="Hyperlink"/>
@@ -1186,44 +1762,7 @@
         <w:jc w:val="both"/>
       </w:pPr>
       <w:r>
-        <w:t>Download the zip file containing the package or use Git</w:t>
-      </w:r>
-      <w:r>
-        <w:t xml:space="preserve"> Bash</w:t>
-      </w:r>
-      <w:r>
-        <w:t xml:space="preserve"> to clone the repository. </w:t>
-      </w:r>
-      <w:r>
-        <w:t xml:space="preserve">It is recommended that the files be saved to an easily accessible location on the PC. </w:t>
-      </w:r>
-      <w:r>
-        <w:t xml:space="preserve">The environment can be built </w:t>
-      </w:r>
-      <w:r>
-        <w:t xml:space="preserve">from the </w:t>
-      </w:r>
-      <w:proofErr w:type="spellStart"/>
-      <w:r>
-        <w:t>environment.yml</w:t>
-      </w:r>
-      <w:proofErr w:type="spellEnd"/>
-      <w:r>
-        <w:t xml:space="preserve"> file using </w:t>
-      </w:r>
-      <w:proofErr w:type="spellStart"/>
-      <w:r>
-        <w:t>conda</w:t>
-      </w:r>
-      <w:proofErr w:type="spellEnd"/>
-      <w:r>
-        <w:t xml:space="preserve">. </w:t>
-      </w:r>
-      <w:r>
-        <w:t xml:space="preserve">The environment collects the required version of Python and required packages for the program. </w:t>
-      </w:r>
-      <w:r>
-        <w:t>This requires an Anaconda installation.</w:t>
+        <w:t>Download the zip file containing the package. It is recommended that the files be saved to an easily accessible location on the PC. The environment can be built from the environment.yml file using conda. The environment collects the required version of Python and required packages for the program. This requires an Anaconda installation.</w:t>
       </w:r>
     </w:p>
     <w:p>
@@ -1236,7 +1775,7 @@
           <w:noProof/>
         </w:rPr>
         <w:drawing>
-          <wp:inline distT="0" distB="0" distL="0" distR="0" wp14:anchorId="20DD82A0" wp14:editId="4D809D84">
+          <wp:inline distT="0" distB="0" distL="0" distR="0" wp14:anchorId="682B107A" wp14:editId="5723F741">
             <wp:extent cx="5731510" cy="2950845"/>
             <wp:effectExtent l="0" t="0" r="2540" b="1905"/>
             <wp:docPr id="1" name="Picture 1" descr="Text&#10;&#10;Description automatically generated"/>
@@ -1251,7 +1790,7 @@
                     <pic:cNvPicPr/>
                   </pic:nvPicPr>
                   <pic:blipFill>
-                    <a:blip r:embed="rId11"/>
+                    <a:blip r:embed="rId13"/>
                     <a:stretch>
                       <a:fillRect/>
                     </a:stretch>
@@ -1293,7 +1832,7 @@
         <w:rPr>
           <w:noProof/>
         </w:rPr>
-        <w:t>2</w:t>
+        <w:t>3</w:t>
       </w:r>
       <w:r>
         <w:rPr>
@@ -1302,30 +1841,15 @@
         <w:fldChar w:fldCharType="end"/>
       </w:r>
       <w:r>
-        <w:t xml:space="preserve">: Creating the environment using </w:t>
-      </w:r>
-      <w:proofErr w:type="spellStart"/>
-      <w:proofErr w:type="gramStart"/>
-      <w:r>
-        <w:t>conda</w:t>
-      </w:r>
-      <w:proofErr w:type="spellEnd"/>
-      <w:proofErr w:type="gramEnd"/>
-    </w:p>
-    <w:p>
-      <w:pPr>
-        <w:jc w:val="both"/>
-      </w:pPr>
-      <w:r>
-        <w:t>Creating the environment will take a few minutes. Once the environment is set up, you can enter it using the command “</w:t>
-      </w:r>
-      <w:proofErr w:type="spellStart"/>
-      <w:r>
-        <w:t>conda</w:t>
-      </w:r>
-      <w:proofErr w:type="spellEnd"/>
-      <w:r>
-        <w:t xml:space="preserve"> activate LabMate.ML”, see </w:t>
+        <w:t>: Creating the environment using conda</w:t>
+      </w:r>
+    </w:p>
+    <w:p>
+      <w:pPr>
+        <w:jc w:val="both"/>
+      </w:pPr>
+      <w:r>
+        <w:t xml:space="preserve">Creating the environment will take a few minutes. Once the environment is set up, you can enter it using the command “conda activate LabMate.ML”, see </w:t>
       </w:r>
       <w:r>
         <w:fldChar w:fldCharType="begin"/>
@@ -1349,15 +1873,7 @@
         <w:fldChar w:fldCharType="end"/>
       </w:r>
       <w:r>
-        <w:t>. To exit the environment, use the command “</w:t>
-      </w:r>
-      <w:proofErr w:type="spellStart"/>
-      <w:r>
-        <w:t>conda</w:t>
-      </w:r>
-      <w:proofErr w:type="spellEnd"/>
-      <w:r>
-        <w:t xml:space="preserve"> deactivate”.</w:t>
+        <w:t>. To exit the environment, use the command “conda deactivate”.</w:t>
       </w:r>
     </w:p>
     <w:p>
@@ -1370,7 +1886,7 @@
         </w:rPr>
         <w:lastRenderedPageBreak/>
         <w:drawing>
-          <wp:inline distT="0" distB="0" distL="0" distR="0" wp14:anchorId="52B28318" wp14:editId="1913BBBA">
+          <wp:inline distT="0" distB="0" distL="0" distR="0" wp14:anchorId="19D157C6" wp14:editId="0F2114A2">
             <wp:extent cx="5731510" cy="3003550"/>
             <wp:effectExtent l="0" t="0" r="2540" b="6350"/>
             <wp:docPr id="3" name="Picture 3" descr="Text&#10;&#10;Description automatically generated"/>
@@ -1385,7 +1901,7 @@
                     <pic:cNvPicPr/>
                   </pic:nvPicPr>
                   <pic:blipFill>
-                    <a:blip r:embed="rId12"/>
+                    <a:blip r:embed="rId14"/>
                     <a:stretch>
                       <a:fillRect/>
                     </a:stretch>
@@ -1410,7 +1926,7 @@
       <w:pPr>
         <w:pStyle w:val="Caption"/>
       </w:pPr>
-      <w:bookmarkStart w:id="1" w:name="_Ref73295942"/>
+      <w:bookmarkStart w:id="3" w:name="_Ref73295942"/>
       <w:r>
         <w:t xml:space="preserve">Figure </w:t>
       </w:r>
@@ -1427,7 +1943,7 @@
         <w:rPr>
           <w:noProof/>
         </w:rPr>
-        <w:t>3</w:t>
+        <w:t>4</w:t>
       </w:r>
       <w:r>
         <w:rPr>
@@ -1435,56 +1951,12 @@
         </w:rPr>
         <w:fldChar w:fldCharType="end"/>
       </w:r>
-      <w:bookmarkEnd w:id="1"/>
-      <w:r>
-        <w:t xml:space="preserve">: Entering the </w:t>
-      </w:r>
-      <w:proofErr w:type="spellStart"/>
-      <w:r>
-        <w:t>Labmate</w:t>
-      </w:r>
-      <w:proofErr w:type="spellEnd"/>
-      <w:r>
-        <w:t xml:space="preserve"> environment</w:t>
+      <w:bookmarkEnd w:id="3"/>
+      <w:r>
+        <w:t>: Entering the Labmate environment</w:t>
       </w:r>
     </w:p>
     <w:p/>
-    <w:p/>
-    <w:p/>
-    <w:p/>
-    <w:p/>
-    <w:p/>
-    <w:p/>
-    <w:p/>
-    <w:p/>
-    <w:p/>
-    <w:p/>
-    <w:p/>
-    <w:p/>
-    <w:p/>
-    <w:p/>
-    <w:p/>
-    <w:p/>
-    <w:p/>
-    <w:p/>
-    <w:p>
-      <w:pPr>
-        <w:pStyle w:val="Heading1"/>
-        <w:numPr>
-          <w:ilvl w:val="0"/>
-          <w:numId w:val="1"/>
-        </w:numPr>
-      </w:pPr>
-      <w:bookmarkStart w:id="2" w:name="_Toc73351804"/>
-      <w:r>
-        <w:lastRenderedPageBreak/>
-        <w:t xml:space="preserve">Generating </w:t>
-      </w:r>
-      <w:r>
-        <w:t>reactions</w:t>
-      </w:r>
-      <w:bookmarkEnd w:id="2"/>
-    </w:p>
     <w:p>
       <w:pPr>
         <w:rPr>
@@ -1502,13 +1974,7 @@
     </w:p>
     <w:p>
       <w:r>
-        <w:t xml:space="preserve">The aspirin synthesis and optimization </w:t>
-      </w:r>
-      <w:r>
-        <w:t>are</w:t>
-      </w:r>
-      <w:r>
-        <w:t xml:space="preserve"> conducted as follows:</w:t>
+        <w:t>The aspirin synthesis and optimization are conducted as follows:</w:t>
       </w:r>
     </w:p>
     <w:p>
@@ -1520,13 +1986,8 @@
         </w:numPr>
       </w:pPr>
       <w:r>
-        <w:t xml:space="preserve">Use LabMate.ML initializer to generate ten sample </w:t>
-      </w:r>
-      <w:proofErr w:type="gramStart"/>
-      <w:r>
-        <w:t>reactions</w:t>
-      </w:r>
-      <w:proofErr w:type="gramEnd"/>
+        <w:t>Use LabMate.ML initializer to generate ten sample reactions</w:t>
+      </w:r>
     </w:p>
     <w:p>
       <w:pPr>
@@ -1615,10 +2076,7 @@
         <w:jc w:val="both"/>
       </w:pPr>
       <w:r>
-        <w:t>Open initializer.py using a text editor and edit the reaction parameters</w:t>
-      </w:r>
-      <w:r>
-        <w:t xml:space="preserve">, see </w:t>
+        <w:t xml:space="preserve">Open initializer.py using a text editor and edit the reaction parameters, see </w:t>
       </w:r>
       <w:r>
         <w:fldChar w:fldCharType="begin"/>
@@ -1642,10 +2100,7 @@
         <w:fldChar w:fldCharType="end"/>
       </w:r>
       <w:r>
-        <w:t>.</w:t>
-      </w:r>
-      <w:r>
-        <w:t xml:space="preserve"> The numbers in square brackets are the potential values of the parameters. For the aspirin synthesis the volume of acetic anhydride, the volume of water, the temperature of the reaction, and the heating time are parameters that can be optimised. </w:t>
+        <w:t xml:space="preserve">. The numbers in square brackets are the potential values of the parameters. For the aspirin synthesis the volume of acetic anhydride, the volume of water, the temperature of the reaction, and the heating time are parameters that can be optimised. </w:t>
       </w:r>
     </w:p>
     <w:p>
@@ -1671,15 +2126,7 @@
         <w:jc w:val="both"/>
       </w:pPr>
       <w:r>
-        <w:t>Using the terminal, activate the LabMate.ML environment (“</w:t>
-      </w:r>
-      <w:proofErr w:type="spellStart"/>
-      <w:r>
-        <w:t>conda</w:t>
-      </w:r>
-      <w:proofErr w:type="spellEnd"/>
-      <w:r>
-        <w:t xml:space="preserve"> activate LabMate.ML”), and navigate to the folder where you extracted or cloned LabMate.ML using the “cd” command. </w:t>
+        <w:t xml:space="preserve">Using the terminal, activate the LabMate.ML environment (“conda activate LabMate.ML”), and navigate to the folder where you extracted or cloned LabMate.ML using the “cd” command. </w:t>
       </w:r>
     </w:p>
     <w:p>
@@ -1692,34 +2139,7 @@
         <w:jc w:val="both"/>
       </w:pPr>
       <w:r>
-        <w:t xml:space="preserve">Enter “python initializer.py” into the terminal and press enter. The script will generate two text files found in the </w:t>
-      </w:r>
-      <w:proofErr w:type="spellStart"/>
-      <w:r>
-        <w:t>init_files</w:t>
-      </w:r>
-      <w:proofErr w:type="spellEnd"/>
-      <w:r>
-        <w:t xml:space="preserve"> folder. </w:t>
-      </w:r>
-      <w:r>
-        <w:t xml:space="preserve">The file </w:t>
-      </w:r>
-      <w:proofErr w:type="spellStart"/>
-      <w:r>
-        <w:t>all_combos</w:t>
-      </w:r>
-      <w:proofErr w:type="spellEnd"/>
-      <w:r>
-        <w:t xml:space="preserve"> represent the full potential reaction space from the given parameters, and </w:t>
-      </w:r>
-      <w:proofErr w:type="spellStart"/>
-      <w:r>
-        <w:t>train_data</w:t>
-      </w:r>
-      <w:proofErr w:type="spellEnd"/>
-      <w:r>
-        <w:t xml:space="preserve"> contains a random sample of 10 reactions from the generated combinations.</w:t>
+        <w:t>Enter “python initializer.py” into the terminal and press enter. The script will generate two text files found in the init_files folder. The file all_combos represent the full potential reaction space from the given parameters, and train_data contains a random sample of 10 reactions from the generated combinations.</w:t>
       </w:r>
     </w:p>
     <w:p>
@@ -1731,8 +2151,9 @@
         <w:rPr>
           <w:noProof/>
         </w:rPr>
+        <w:lastRenderedPageBreak/>
         <w:drawing>
-          <wp:inline distT="0" distB="0" distL="0" distR="0" wp14:anchorId="07D9BEA4" wp14:editId="2DA40F8E">
+          <wp:inline distT="0" distB="0" distL="0" distR="0" wp14:anchorId="4A7B81D1" wp14:editId="7F3015B9">
             <wp:extent cx="5907819" cy="2357887"/>
             <wp:effectExtent l="0" t="0" r="0" b="4445"/>
             <wp:docPr id="4" name="Picture 4" descr="Text&#10;&#10;Description automatically generated"/>
@@ -1747,7 +2168,7 @@
                     <pic:cNvPicPr/>
                   </pic:nvPicPr>
                   <pic:blipFill rotWithShape="1">
-                    <a:blip r:embed="rId13"/>
+                    <a:blip r:embed="rId15"/>
                     <a:srcRect l="-1" r="27700" b="50200"/>
                     <a:stretch/>
                   </pic:blipFill>
@@ -1780,7 +2201,7 @@
         <w:pStyle w:val="Caption"/>
         <w:jc w:val="both"/>
       </w:pPr>
-      <w:bookmarkStart w:id="3" w:name="_Ref73300574"/>
+      <w:bookmarkStart w:id="4" w:name="_Ref73300574"/>
       <w:r>
         <w:t xml:space="preserve">Figure </w:t>
       </w:r>
@@ -1797,7 +2218,7 @@
         <w:rPr>
           <w:noProof/>
         </w:rPr>
-        <w:t>4</w:t>
+        <w:t>5</w:t>
       </w:r>
       <w:r>
         <w:rPr>
@@ -1805,15 +2226,10 @@
         </w:rPr>
         <w:fldChar w:fldCharType="end"/>
       </w:r>
-      <w:bookmarkEnd w:id="3"/>
-      <w:r>
-        <w:t xml:space="preserve">: Setting up reaction </w:t>
-      </w:r>
-      <w:proofErr w:type="gramStart"/>
-      <w:r>
-        <w:t>parameters</w:t>
-      </w:r>
-      <w:proofErr w:type="gramEnd"/>
+      <w:bookmarkEnd w:id="4"/>
+      <w:r>
+        <w:t>: Setting up reaction parameters</w:t>
+      </w:r>
     </w:p>
     <w:p>
       <w:pPr>
@@ -1823,461 +2239,12 @@
           <w:bCs/>
         </w:rPr>
       </w:pPr>
-    </w:p>
-    <w:p>
-      <w:pPr>
-        <w:jc w:val="both"/>
+      <w:r>
         <w:rPr>
           <w:b/>
           <w:bCs/>
         </w:rPr>
-      </w:pPr>
-    </w:p>
-    <w:p>
-      <w:pPr>
-        <w:jc w:val="both"/>
-        <w:rPr>
-          <w:b/>
-          <w:bCs/>
-        </w:rPr>
-      </w:pPr>
-    </w:p>
-    <w:p>
-      <w:pPr>
-        <w:pStyle w:val="Heading1"/>
-        <w:numPr>
-          <w:ilvl w:val="0"/>
-          <w:numId w:val="1"/>
-        </w:numPr>
-      </w:pPr>
-      <w:bookmarkStart w:id="4" w:name="_Toc73351805"/>
-      <w:r>
-        <w:lastRenderedPageBreak/>
-        <w:t>Performing reactions</w:t>
-      </w:r>
-      <w:bookmarkEnd w:id="4"/>
-    </w:p>
-    <w:p>
-      <w:pPr>
-        <w:jc w:val="both"/>
-        <w:rPr>
-          <w:b/>
-          <w:bCs/>
-        </w:rPr>
-      </w:pPr>
-      <w:r>
-        <w:rPr>
-          <w:b/>
-          <w:bCs/>
-        </w:rPr>
-        <w:t>Setting up the apparatus</w:t>
-      </w:r>
-    </w:p>
-    <w:p>
-      <w:pPr>
-        <w:pStyle w:val="ListParagraph"/>
-        <w:numPr>
-          <w:ilvl w:val="0"/>
-          <w:numId w:val="6"/>
-        </w:numPr>
-        <w:jc w:val="both"/>
-      </w:pPr>
-      <w:r>
-        <w:t xml:space="preserve">Prepare </w:t>
-      </w:r>
-      <w:r>
-        <w:t>excess quantities of</w:t>
-      </w:r>
-      <w:r>
-        <w:t xml:space="preserve"> chilled water, sulphuric acid and acetic anhydride</w:t>
-      </w:r>
-      <w:r>
-        <w:t>. Schott bottles with 3 mm holes drilled in their lids were used to hold</w:t>
-      </w:r>
-      <w:r>
-        <w:t xml:space="preserve"> </w:t>
-      </w:r>
-      <w:r>
-        <w:t>t</w:t>
-      </w:r>
-      <w:r>
-        <w:t>he</w:t>
-      </w:r>
-      <w:r>
-        <w:t xml:space="preserve"> fluids</w:t>
-      </w:r>
-      <w:r>
-        <w:t>.</w:t>
-      </w:r>
-      <w:r>
-        <w:t xml:space="preserve"> Place 5g of salicylic acid into the round bottom flask using a funnel. </w:t>
-      </w:r>
-      <w:r>
-        <w:t xml:space="preserve">Interlocking tiles are included in the repository to hold Schott bottles, a stirrer hotplate, and the </w:t>
-      </w:r>
-      <w:proofErr w:type="spellStart"/>
-      <w:r>
-        <w:t>Tricontinent</w:t>
-      </w:r>
-      <w:proofErr w:type="spellEnd"/>
-      <w:r>
-        <w:t xml:space="preserve"> syringe pump.</w:t>
-      </w:r>
-    </w:p>
-    <w:p>
-      <w:pPr>
-        <w:pStyle w:val="ListParagraph"/>
-        <w:numPr>
-          <w:ilvl w:val="0"/>
-          <w:numId w:val="6"/>
-        </w:numPr>
-        <w:jc w:val="both"/>
-      </w:pPr>
-      <w:r>
-        <w:t>Connect the tubing to the pump. The pump uses ¼”-28 fittings for flangeless male nuts.</w:t>
-      </w:r>
-      <w:r>
-        <w:t xml:space="preserve"> </w:t>
-      </w:r>
-      <w:proofErr w:type="gramStart"/>
-      <w:r>
-        <w:t>Don’t</w:t>
-      </w:r>
-      <w:proofErr w:type="gramEnd"/>
-      <w:r>
-        <w:t xml:space="preserve"> use excessive force to attach the nuts.</w:t>
-      </w:r>
-      <w:r>
-        <w:t xml:space="preserve"> The ports should be attached as follows:</w:t>
-      </w:r>
-    </w:p>
-    <w:p>
-      <w:pPr>
-        <w:pStyle w:val="ListParagraph"/>
-        <w:numPr>
-          <w:ilvl w:val="1"/>
-          <w:numId w:val="6"/>
-        </w:numPr>
-        <w:jc w:val="both"/>
-      </w:pPr>
-      <w:r>
-        <w:t>Port 1 is attached to the round bottom flask</w:t>
-      </w:r>
-      <w:r>
-        <w:t>.</w:t>
-      </w:r>
-    </w:p>
-    <w:p>
-      <w:pPr>
-        <w:pStyle w:val="ListParagraph"/>
-        <w:numPr>
-          <w:ilvl w:val="1"/>
-          <w:numId w:val="6"/>
-        </w:numPr>
-        <w:jc w:val="both"/>
-      </w:pPr>
-      <w:r>
-        <w:t>Port 2 is empty</w:t>
-      </w:r>
-      <w:r>
-        <w:t>.</w:t>
-      </w:r>
-    </w:p>
-    <w:p>
-      <w:pPr>
-        <w:pStyle w:val="ListParagraph"/>
-        <w:numPr>
-          <w:ilvl w:val="1"/>
-          <w:numId w:val="6"/>
-        </w:numPr>
-        <w:jc w:val="both"/>
-      </w:pPr>
-      <w:r>
-        <w:t xml:space="preserve">Port 3 is connected to the conc. </w:t>
-      </w:r>
-      <w:r>
-        <w:t>s</w:t>
-      </w:r>
-      <w:r>
-        <w:t>ulphuric acid</w:t>
-      </w:r>
-      <w:r>
-        <w:t>.</w:t>
-      </w:r>
-    </w:p>
-    <w:p>
-      <w:pPr>
-        <w:pStyle w:val="ListParagraph"/>
-        <w:numPr>
-          <w:ilvl w:val="1"/>
-          <w:numId w:val="6"/>
-        </w:numPr>
-        <w:jc w:val="both"/>
-      </w:pPr>
-      <w:r>
-        <w:t>Port 4 is connected to the acetic anhydride</w:t>
-      </w:r>
-      <w:r>
-        <w:t>.</w:t>
-      </w:r>
-    </w:p>
-    <w:p>
-      <w:pPr>
-        <w:pStyle w:val="ListParagraph"/>
-        <w:numPr>
-          <w:ilvl w:val="1"/>
-          <w:numId w:val="6"/>
-        </w:numPr>
-        <w:jc w:val="both"/>
-      </w:pPr>
-      <w:r>
-        <w:t>Port 5 is connected to the chilled water</w:t>
-      </w:r>
-      <w:r>
-        <w:t>.</w:t>
-      </w:r>
-    </w:p>
-    <w:p>
-      <w:pPr>
-        <w:pStyle w:val="ListParagraph"/>
-        <w:numPr>
-          <w:ilvl w:val="1"/>
-          <w:numId w:val="6"/>
-        </w:numPr>
-        <w:jc w:val="both"/>
-      </w:pPr>
-      <w:r>
-        <w:t>Port 6 is connected to the waste bottle</w:t>
-      </w:r>
-      <w:r>
-        <w:t>.</w:t>
-      </w:r>
-    </w:p>
-    <w:p>
-      <w:pPr>
-        <w:pStyle w:val="ListParagraph"/>
-        <w:numPr>
-          <w:ilvl w:val="0"/>
-          <w:numId w:val="6"/>
-        </w:numPr>
-        <w:jc w:val="both"/>
-      </w:pPr>
-      <w:r>
-        <w:t>Connect the condenser to the recirculation chiller and start the chiller.</w:t>
-      </w:r>
-    </w:p>
-    <w:p>
-      <w:pPr>
-        <w:pStyle w:val="ListParagraph"/>
-        <w:numPr>
-          <w:ilvl w:val="0"/>
-          <w:numId w:val="6"/>
-        </w:numPr>
-        <w:jc w:val="both"/>
-      </w:pPr>
-      <w:r>
-        <w:t>Connect the USB to your PC</w:t>
-      </w:r>
-      <w:r>
-        <w:t xml:space="preserve"> and make sure the pump is powered</w:t>
-      </w:r>
-      <w:r>
-        <w:t>.</w:t>
-      </w:r>
-    </w:p>
-    <w:p>
-      <w:pPr>
-        <w:pStyle w:val="ListParagraph"/>
-        <w:numPr>
-          <w:ilvl w:val="0"/>
-          <w:numId w:val="6"/>
-        </w:numPr>
-        <w:jc w:val="both"/>
-      </w:pPr>
-      <w:r>
-        <w:t xml:space="preserve">Determine which serial port the </w:t>
-      </w:r>
-      <w:r>
-        <w:t>pump</w:t>
-      </w:r>
-      <w:r>
-        <w:t xml:space="preserve"> is connected to:</w:t>
-      </w:r>
-    </w:p>
-    <w:p>
-      <w:pPr>
-        <w:pStyle w:val="ListParagraph"/>
-        <w:numPr>
-          <w:ilvl w:val="1"/>
-          <w:numId w:val="6"/>
-        </w:numPr>
-        <w:jc w:val="both"/>
-      </w:pPr>
-      <w:r>
-        <w:t>On Windows open the Device Manager</w:t>
-      </w:r>
-      <w:r>
-        <w:t>, on</w:t>
-      </w:r>
-      <w:r>
-        <w:t xml:space="preserve"> Windows 10, right click on the start button and select Device Manager, on older versions of Windows navigate to it using Control Panel.  </w:t>
-      </w:r>
-      <w:r>
-        <w:t>Expand the dropdown</w:t>
-      </w:r>
-      <w:r>
-        <w:t xml:space="preserve"> titled</w:t>
-      </w:r>
-      <w:r>
-        <w:t xml:space="preserve"> “Ports (COM &amp; LPT)”. Take note of the COM number of the Silicon Labs Serial to UART converter.</w:t>
-      </w:r>
-    </w:p>
-    <w:p>
-      <w:pPr>
-        <w:pStyle w:val="ListParagraph"/>
-        <w:numPr>
-          <w:ilvl w:val="1"/>
-          <w:numId w:val="6"/>
-        </w:numPr>
-        <w:jc w:val="both"/>
-      </w:pPr>
-      <w:r>
-        <w:t>On Linux or Mac OS open a terminal window and enter “ls /dev/*</w:t>
-      </w:r>
-      <w:proofErr w:type="spellStart"/>
-      <w:r>
-        <w:t>usb</w:t>
-      </w:r>
-      <w:proofErr w:type="spellEnd"/>
-      <w:r>
-        <w:t>*”. Copy the output</w:t>
-      </w:r>
-      <w:r>
-        <w:t xml:space="preserve">. </w:t>
-      </w:r>
-    </w:p>
-    <w:p>
-      <w:pPr>
-        <w:pStyle w:val="ListParagraph"/>
-        <w:numPr>
-          <w:ilvl w:val="0"/>
-          <w:numId w:val="6"/>
-        </w:numPr>
-        <w:jc w:val="both"/>
-      </w:pPr>
-      <w:r>
-        <w:t xml:space="preserve">Navigate to the folder where you unzipped or cloned the </w:t>
-      </w:r>
-      <w:proofErr w:type="spellStart"/>
-      <w:r>
-        <w:t>aspirin_optimisation_practical</w:t>
-      </w:r>
-      <w:proofErr w:type="spellEnd"/>
-      <w:r>
-        <w:t xml:space="preserve"> repository and open the </w:t>
-      </w:r>
-      <w:proofErr w:type="spellStart"/>
-      <w:r>
-        <w:t>aspirin.json</w:t>
-      </w:r>
-      <w:proofErr w:type="spellEnd"/>
-      <w:r>
-        <w:t xml:space="preserve"> file in the Syntheses folder using a text editor. </w:t>
-      </w:r>
-    </w:p>
-    <w:p>
-      <w:pPr>
-        <w:pStyle w:val="ListParagraph"/>
-        <w:numPr>
-          <w:ilvl w:val="0"/>
-          <w:numId w:val="6"/>
-        </w:numPr>
-        <w:jc w:val="both"/>
-      </w:pPr>
-      <w:r>
-        <w:t xml:space="preserve">Find the </w:t>
-      </w:r>
-      <w:r>
-        <w:t>“port” entry in the file and change the string after the colon to the value for the serial port you found in step 5 (“/dev/</w:t>
-      </w:r>
-      <w:proofErr w:type="spellStart"/>
-      <w:r>
-        <w:t>xxxx</w:t>
-      </w:r>
-      <w:proofErr w:type="spellEnd"/>
-      <w:r>
-        <w:t>” in Linux or Mac OS, “COMX” in Windows). Save the file and close it.</w:t>
-      </w:r>
-    </w:p>
-    <w:p>
-      <w:pPr>
-        <w:pStyle w:val="ListParagraph"/>
-        <w:numPr>
-          <w:ilvl w:val="0"/>
-          <w:numId w:val="6"/>
-        </w:numPr>
-        <w:jc w:val="both"/>
-      </w:pPr>
-      <w:r>
-        <w:t xml:space="preserve">Open a terminal window, navigate to the syntheses folder, and run aspirin.py using “python aspirin.py”. </w:t>
-      </w:r>
-    </w:p>
-    <w:p>
-      <w:pPr>
-        <w:pStyle w:val="ListParagraph"/>
-        <w:numPr>
-          <w:ilvl w:val="0"/>
-          <w:numId w:val="6"/>
-        </w:numPr>
-        <w:jc w:val="both"/>
-      </w:pPr>
-      <w:r>
-        <w:t xml:space="preserve">Prime the tubing to remove air. This can be done using option P in the script menu displayed in the console. </w:t>
-      </w:r>
-    </w:p>
-    <w:p>
-      <w:pPr>
-        <w:pStyle w:val="ListParagraph"/>
-        <w:numPr>
-          <w:ilvl w:val="0"/>
-          <w:numId w:val="6"/>
-        </w:numPr>
-        <w:jc w:val="both"/>
-      </w:pPr>
-      <w:r>
-        <w:t xml:space="preserve">Prime the </w:t>
-      </w:r>
-      <w:r>
-        <w:t xml:space="preserve">port 1 </w:t>
-      </w:r>
-      <w:r>
-        <w:t xml:space="preserve">tube by first routing the tube to waste, then using option </w:t>
-      </w:r>
-      <w:r>
-        <w:t>F in the script menu. Return the port 1 tube to the round bottom flask. This must be done after each reaction to remove water remaining in the tubing.</w:t>
-      </w:r>
-    </w:p>
-    <w:p>
-      <w:pPr>
-        <w:jc w:val="both"/>
-        <w:rPr>
-          <w:b/>
-          <w:bCs/>
-        </w:rPr>
-      </w:pPr>
-      <w:r>
-        <w:rPr>
-          <w:b/>
-          <w:bCs/>
-        </w:rPr>
-        <w:t xml:space="preserve">Running the </w:t>
-      </w:r>
-      <w:r>
-        <w:rPr>
-          <w:b/>
-          <w:bCs/>
-        </w:rPr>
-        <w:t>reactions</w:t>
+        <w:t>Running the reactions</w:t>
       </w:r>
     </w:p>
     <w:p>
@@ -2290,16 +2257,7 @@
         <w:jc w:val="both"/>
       </w:pPr>
       <w:r>
-        <w:t xml:space="preserve">Select 5 sample </w:t>
-      </w:r>
-      <w:r>
-        <w:t>reactions</w:t>
-      </w:r>
-      <w:r>
-        <w:t xml:space="preserve"> from the train_data.txt file generated by LabMate.ML</w:t>
-      </w:r>
-      <w:r>
-        <w:t>.</w:t>
+        <w:t>Select 5 sample reactions from the train_data.txt file generated by LabMate.ML.</w:t>
       </w:r>
     </w:p>
     <w:p>
@@ -2351,21 +2309,8 @@
         <w:jc w:val="both"/>
       </w:pPr>
       <w:r>
-        <w:t xml:space="preserve">Replenish the </w:t>
-      </w:r>
-      <w:r>
-        <w:t xml:space="preserve">salicylic acid and repeat steps 2-4 using the new reaction conditions until all five reactions have been completed. </w:t>
-      </w:r>
-    </w:p>
-    <w:p>
-      <w:pPr>
-        <w:jc w:val="both"/>
-      </w:pPr>
-    </w:p>
-    <w:p>
-      <w:pPr>
-        <w:jc w:val="both"/>
-      </w:pPr>
+        <w:t xml:space="preserve">Replenish the salicylic acid and repeat steps 2-4 using the new reaction conditions until all five reactions have been completed. </w:t>
+      </w:r>
     </w:p>
     <w:p>
       <w:pPr>
@@ -2474,6 +2419,95 @@
     </w:lvl>
   </w:abstractNum>
   <w:abstractNum w:abstractNumId="1" w15:restartNumberingAfterBreak="0">
+    <w:nsid w:val="38543352"/>
+    <w:multiLevelType w:val="hybridMultilevel"/>
+    <w:tmpl w:val="5768B726"/>
+    <w:lvl w:ilvl="0" w:tplc="DBB64FD4">
+      <w:start w:val="1"/>
+      <w:numFmt w:val="decimal"/>
+      <w:lvlText w:val="%1."/>
+      <w:lvlJc w:val="left"/>
+      <w:pPr>
+        <w:ind w:left="720" w:hanging="360"/>
+      </w:pPr>
+      <w:rPr>
+        <w:rFonts w:asciiTheme="minorHAnsi" w:eastAsiaTheme="minorHAnsi" w:hAnsiTheme="minorHAnsi" w:cstheme="minorBidi"/>
+      </w:rPr>
+    </w:lvl>
+    <w:lvl w:ilvl="1" w:tplc="08090019" w:tentative="1">
+      <w:start w:val="1"/>
+      <w:numFmt w:val="lowerLetter"/>
+      <w:lvlText w:val="%2."/>
+      <w:lvlJc w:val="left"/>
+      <w:pPr>
+        <w:ind w:left="1440" w:hanging="360"/>
+      </w:pPr>
+    </w:lvl>
+    <w:lvl w:ilvl="2" w:tplc="0809001B" w:tentative="1">
+      <w:start w:val="1"/>
+      <w:numFmt w:val="lowerRoman"/>
+      <w:lvlText w:val="%3."/>
+      <w:lvlJc w:val="right"/>
+      <w:pPr>
+        <w:ind w:left="2160" w:hanging="180"/>
+      </w:pPr>
+    </w:lvl>
+    <w:lvl w:ilvl="3" w:tplc="0809000F" w:tentative="1">
+      <w:start w:val="1"/>
+      <w:numFmt w:val="decimal"/>
+      <w:lvlText w:val="%4."/>
+      <w:lvlJc w:val="left"/>
+      <w:pPr>
+        <w:ind w:left="2880" w:hanging="360"/>
+      </w:pPr>
+    </w:lvl>
+    <w:lvl w:ilvl="4" w:tplc="08090019" w:tentative="1">
+      <w:start w:val="1"/>
+      <w:numFmt w:val="lowerLetter"/>
+      <w:lvlText w:val="%5."/>
+      <w:lvlJc w:val="left"/>
+      <w:pPr>
+        <w:ind w:left="3600" w:hanging="360"/>
+      </w:pPr>
+    </w:lvl>
+    <w:lvl w:ilvl="5" w:tplc="0809001B" w:tentative="1">
+      <w:start w:val="1"/>
+      <w:numFmt w:val="lowerRoman"/>
+      <w:lvlText w:val="%6."/>
+      <w:lvlJc w:val="right"/>
+      <w:pPr>
+        <w:ind w:left="4320" w:hanging="180"/>
+      </w:pPr>
+    </w:lvl>
+    <w:lvl w:ilvl="6" w:tplc="0809000F" w:tentative="1">
+      <w:start w:val="1"/>
+      <w:numFmt w:val="decimal"/>
+      <w:lvlText w:val="%7."/>
+      <w:lvlJc w:val="left"/>
+      <w:pPr>
+        <w:ind w:left="5040" w:hanging="360"/>
+      </w:pPr>
+    </w:lvl>
+    <w:lvl w:ilvl="7" w:tplc="08090019" w:tentative="1">
+      <w:start w:val="1"/>
+      <w:numFmt w:val="lowerLetter"/>
+      <w:lvlText w:val="%8."/>
+      <w:lvlJc w:val="left"/>
+      <w:pPr>
+        <w:ind w:left="5760" w:hanging="360"/>
+      </w:pPr>
+    </w:lvl>
+    <w:lvl w:ilvl="8" w:tplc="0809001B" w:tentative="1">
+      <w:start w:val="1"/>
+      <w:numFmt w:val="lowerRoman"/>
+      <w:lvlText w:val="%9."/>
+      <w:lvlJc w:val="right"/>
+      <w:pPr>
+        <w:ind w:left="6480" w:hanging="180"/>
+      </w:pPr>
+    </w:lvl>
+  </w:abstractNum>
+  <w:abstractNum w:abstractNumId="2" w15:restartNumberingAfterBreak="0">
     <w:nsid w:val="42487600"/>
     <w:multiLevelType w:val="hybridMultilevel"/>
     <w:tmpl w:val="63AC3E5E"/>
@@ -2562,7 +2596,7 @@
       </w:pPr>
     </w:lvl>
   </w:abstractNum>
-  <w:abstractNum w:abstractNumId="2" w15:restartNumberingAfterBreak="0">
+  <w:abstractNum w:abstractNumId="3" w15:restartNumberingAfterBreak="0">
     <w:nsid w:val="53273F18"/>
     <w:multiLevelType w:val="hybridMultilevel"/>
     <w:tmpl w:val="13481E78"/>
@@ -2651,7 +2685,7 @@
       </w:pPr>
     </w:lvl>
   </w:abstractNum>
-  <w:abstractNum w:abstractNumId="3" w15:restartNumberingAfterBreak="0">
+  <w:abstractNum w:abstractNumId="4" w15:restartNumberingAfterBreak="0">
     <w:nsid w:val="657518EB"/>
     <w:multiLevelType w:val="hybridMultilevel"/>
     <w:tmpl w:val="F86AAF52"/>
@@ -2740,7 +2774,7 @@
       </w:pPr>
     </w:lvl>
   </w:abstractNum>
-  <w:abstractNum w:abstractNumId="4" w15:restartNumberingAfterBreak="0">
+  <w:abstractNum w:abstractNumId="5" w15:restartNumberingAfterBreak="0">
     <w:nsid w:val="67487E2C"/>
     <w:multiLevelType w:val="hybridMultilevel"/>
     <w:tmpl w:val="41E8BDAA"/>
@@ -2829,7 +2863,7 @@
       </w:pPr>
     </w:lvl>
   </w:abstractNum>
-  <w:abstractNum w:abstractNumId="5" w15:restartNumberingAfterBreak="0">
+  <w:abstractNum w:abstractNumId="6" w15:restartNumberingAfterBreak="0">
     <w:nsid w:val="72DB1376"/>
     <w:multiLevelType w:val="hybridMultilevel"/>
     <w:tmpl w:val="CA26BE7C"/>
@@ -2918,7 +2952,7 @@
       </w:pPr>
     </w:lvl>
   </w:abstractNum>
-  <w:abstractNum w:abstractNumId="6" w15:restartNumberingAfterBreak="0">
+  <w:abstractNum w:abstractNumId="7" w15:restartNumberingAfterBreak="0">
     <w:nsid w:val="73C40784"/>
     <w:multiLevelType w:val="hybridMultilevel"/>
     <w:tmpl w:val="CC44F5A0"/>
@@ -3007,7 +3041,7 @@
       </w:pPr>
     </w:lvl>
   </w:abstractNum>
-  <w:abstractNum w:abstractNumId="7" w15:restartNumberingAfterBreak="0">
+  <w:abstractNum w:abstractNumId="8" w15:restartNumberingAfterBreak="0">
     <w:nsid w:val="7F3D179D"/>
     <w:multiLevelType w:val="hybridMultilevel"/>
     <w:tmpl w:val="17DE0E06"/>
@@ -3097,28 +3131,31 @@
     </w:lvl>
   </w:abstractNum>
   <w:num w:numId="1">
+    <w:abstractNumId w:val="3"/>
+  </w:num>
+  <w:num w:numId="2">
+    <w:abstractNumId w:val="7"/>
+  </w:num>
+  <w:num w:numId="3">
     <w:abstractNumId w:val="2"/>
   </w:num>
-  <w:num w:numId="2">
-    <w:abstractNumId w:val="6"/>
-  </w:num>
-  <w:num w:numId="3">
-    <w:abstractNumId w:val="1"/>
-  </w:num>
   <w:num w:numId="4">
-    <w:abstractNumId w:val="7"/>
+    <w:abstractNumId w:val="8"/>
   </w:num>
   <w:num w:numId="5">
-    <w:abstractNumId w:val="4"/>
+    <w:abstractNumId w:val="5"/>
   </w:num>
   <w:num w:numId="6">
     <w:abstractNumId w:val="0"/>
   </w:num>
   <w:num w:numId="7">
-    <w:abstractNumId w:val="5"/>
+    <w:abstractNumId w:val="6"/>
   </w:num>
   <w:num w:numId="8">
-    <w:abstractNumId w:val="3"/>
+    <w:abstractNumId w:val="4"/>
+  </w:num>
+  <w:num w:numId="9">
+    <w:abstractNumId w:val="1"/>
   </w:num>
 </w:numbering>
 </file>

</xml_diff>

<commit_message>
Updated aspirin synthesis with more explicit instructions. Added means to zero pump.
</commit_message>
<xml_diff>
--- a/Robotic Synthesis of Aspirin SI.docx
+++ b/Robotic Synthesis of Aspirin SI.docx
@@ -884,14 +884,27 @@
       <w:r>
         <w:t xml:space="preserve">Figure </w:t>
       </w:r>
-      <w:fldSimple w:instr=" SEQ Figure \* ARABIC ">
-        <w:r>
-          <w:rPr>
-            <w:noProof/>
-          </w:rPr>
-          <w:t>1</w:t>
-        </w:r>
-      </w:fldSimple>
+      <w:r>
+        <w:fldChar w:fldCharType="begin"/>
+      </w:r>
+      <w:r>
+        <w:instrText xml:space="preserve"> SEQ Figure \* ARABIC </w:instrText>
+      </w:r>
+      <w:r>
+        <w:fldChar w:fldCharType="separate"/>
+      </w:r>
+      <w:r>
+        <w:rPr>
+          <w:noProof/>
+        </w:rPr>
+        <w:t>1</w:t>
+      </w:r>
+      <w:r>
+        <w:rPr>
+          <w:noProof/>
+        </w:rPr>
+        <w:fldChar w:fldCharType="end"/>
+      </w:r>
       <w:r>
         <w:t>: Downloading the software from Github</w:t>
       </w:r>
@@ -1083,27 +1096,14 @@
       <w:r>
         <w:t xml:space="preserve">Figure </w:t>
       </w:r>
-      <w:r>
-        <w:fldChar w:fldCharType="begin"/>
-      </w:r>
-      <w:r>
-        <w:instrText xml:space="preserve"> SEQ Figure \* ARABIC </w:instrText>
-      </w:r>
-      <w:r>
-        <w:fldChar w:fldCharType="separate"/>
-      </w:r>
-      <w:r>
-        <w:rPr>
-          <w:noProof/>
-        </w:rPr>
-        <w:t>2</w:t>
-      </w:r>
-      <w:r>
-        <w:rPr>
-          <w:noProof/>
-        </w:rPr>
-        <w:fldChar w:fldCharType="end"/>
-      </w:r>
+      <w:fldSimple w:instr=" SEQ Figure \* ARABIC ">
+        <w:r>
+          <w:rPr>
+            <w:noProof/>
+          </w:rPr>
+          <w:t>2</w:t>
+        </w:r>
+      </w:fldSimple>
       <w:r>
         <w:t xml:space="preserve">: Navigating the </w:t>
       </w:r>
@@ -1307,10 +1307,7 @@
         <w:t xml:space="preserve"> </w:t>
       </w:r>
       <w:r>
-        <w:t xml:space="preserve">is </w:t>
-      </w:r>
-      <w:r>
-        <w:t>connected to the acetic anhydride</w:t>
+        <w:t>is connected to the acetic anhydride</w:t>
       </w:r>
       <w:r>
         <w:t>.</w:t>
@@ -1351,10 +1348,7 @@
         <w:t>Port 4 is</w:t>
       </w:r>
       <w:r>
-        <w:t xml:space="preserve"> </w:t>
-      </w:r>
-      <w:r>
-        <w:t>connected to the waste bottle</w:t>
+        <w:t xml:space="preserve"> connected to the waste bottle</w:t>
       </w:r>
       <w:r>
         <w:t>.</w:t>
@@ -1623,7 +1617,10 @@
         <w:jc w:val="both"/>
       </w:pPr>
       <w:r>
-        <w:t>Begin preheating the stirrer hotplate to the temperature required.</w:t>
+        <w:t>Begin preheating the stirrer hotplate to the temperature required</w:t>
+      </w:r>
+      <w:r>
+        <w:t xml:space="preserve"> (default is 70°C)</w:t>
       </w:r>
     </w:p>
     <w:p>
@@ -1636,7 +1633,7 @@
         <w:jc w:val="both"/>
       </w:pPr>
       <w:r>
-        <w:t>Place 5g of salicyclic acid into the reactor.</w:t>
+        <w:t>Start the stirrer at 500 rpm</w:t>
       </w:r>
     </w:p>
     <w:p>
@@ -1649,7 +1646,7 @@
         <w:jc w:val="both"/>
       </w:pPr>
       <w:r>
-        <w:t xml:space="preserve">Run asprin.py using the terminal. Selected option S and enter the required reaction parameters. </w:t>
+        <w:t>Place 5g of salicyclic acid into the reactor.</w:t>
       </w:r>
     </w:p>
     <w:p>
@@ -1662,6 +1659,19 @@
         <w:jc w:val="both"/>
       </w:pPr>
       <w:r>
+        <w:t xml:space="preserve">Run asprin.py using the terminal. Selected option S and enter the required reaction parameters. </w:t>
+      </w:r>
+    </w:p>
+    <w:p>
+      <w:pPr>
+        <w:pStyle w:val="ListParagraph"/>
+        <w:numPr>
+          <w:ilvl w:val="0"/>
+          <w:numId w:val="9"/>
+        </w:numPr>
+        <w:jc w:val="both"/>
+      </w:pPr>
+      <w:r>
         <w:t xml:space="preserve">Wait until the reaction is complete and remove the products from the round bottom flask. </w:t>
       </w:r>
     </w:p>
@@ -1685,7 +1695,6 @@
       </w:pPr>
       <w:bookmarkStart w:id="2" w:name="_Toc73351804"/>
       <w:r>
-        <w:lastRenderedPageBreak/>
         <w:t>Generating reactions</w:t>
       </w:r>
       <w:bookmarkEnd w:id="2"/>
@@ -1819,27 +1828,14 @@
       <w:r>
         <w:t xml:space="preserve">Figure </w:t>
       </w:r>
-      <w:r>
-        <w:fldChar w:fldCharType="begin"/>
-      </w:r>
-      <w:r>
-        <w:instrText xml:space="preserve"> SEQ Figure \* ARABIC </w:instrText>
-      </w:r>
-      <w:r>
-        <w:fldChar w:fldCharType="separate"/>
-      </w:r>
-      <w:r>
-        <w:rPr>
-          <w:noProof/>
-        </w:rPr>
-        <w:t>3</w:t>
-      </w:r>
-      <w:r>
-        <w:rPr>
-          <w:noProof/>
-        </w:rPr>
-        <w:fldChar w:fldCharType="end"/>
-      </w:r>
+      <w:fldSimple w:instr=" SEQ Figure \* ARABIC ">
+        <w:r>
+          <w:rPr>
+            <w:noProof/>
+          </w:rPr>
+          <w:t>3</w:t>
+        </w:r>
+      </w:fldSimple>
       <w:r>
         <w:t>: Creating the environment using conda</w:t>
       </w:r>
@@ -1930,27 +1926,14 @@
       <w:r>
         <w:t xml:space="preserve">Figure </w:t>
       </w:r>
-      <w:r>
-        <w:fldChar w:fldCharType="begin"/>
-      </w:r>
-      <w:r>
-        <w:instrText xml:space="preserve"> SEQ Figure \* ARABIC </w:instrText>
-      </w:r>
-      <w:r>
-        <w:fldChar w:fldCharType="separate"/>
-      </w:r>
-      <w:r>
-        <w:rPr>
-          <w:noProof/>
-        </w:rPr>
-        <w:t>4</w:t>
-      </w:r>
-      <w:r>
-        <w:rPr>
-          <w:noProof/>
-        </w:rPr>
-        <w:fldChar w:fldCharType="end"/>
-      </w:r>
+      <w:fldSimple w:instr=" SEQ Figure \* ARABIC ">
+        <w:r>
+          <w:rPr>
+            <w:noProof/>
+          </w:rPr>
+          <w:t>4</w:t>
+        </w:r>
+      </w:fldSimple>
       <w:bookmarkEnd w:id="3"/>
       <w:r>
         <w:t>: Entering the Labmate environment</w:t>
@@ -2205,27 +2188,14 @@
       <w:r>
         <w:t xml:space="preserve">Figure </w:t>
       </w:r>
-      <w:r>
-        <w:fldChar w:fldCharType="begin"/>
-      </w:r>
-      <w:r>
-        <w:instrText xml:space="preserve"> SEQ Figure \* ARABIC </w:instrText>
-      </w:r>
-      <w:r>
-        <w:fldChar w:fldCharType="separate"/>
-      </w:r>
-      <w:r>
-        <w:rPr>
-          <w:noProof/>
-        </w:rPr>
-        <w:t>5</w:t>
-      </w:r>
-      <w:r>
-        <w:rPr>
-          <w:noProof/>
-        </w:rPr>
-        <w:fldChar w:fldCharType="end"/>
-      </w:r>
+      <w:fldSimple w:instr=" SEQ Figure \* ARABIC ">
+        <w:r>
+          <w:rPr>
+            <w:noProof/>
+          </w:rPr>
+          <w:t>5</w:t>
+        </w:r>
+      </w:fldSimple>
       <w:bookmarkEnd w:id="4"/>
       <w:r>
         <w:t>: Setting up reaction parameters</w:t>

</xml_diff>